<commit_message>
TCPServerProjekt für Netbeans hinzugefügt
</commit_message>
<xml_diff>
--- a/Beschreibung.docx
+++ b/Beschreibung.docx
@@ -10,26 +10,39 @@
           <w:szCs w:val="44"/>
         </w:rPr>
       </w:pPr>
+      <w:proofErr w:type="spellStart"/>
+      <w:r>
+        <w:rPr>
+          <w:b/>
+          <w:sz w:val="44"/>
+          <w:szCs w:val="44"/>
+        </w:rPr>
+        <w:t>FindMeMensa</w:t>
+      </w:r>
+      <w:proofErr w:type="spellEnd"/>
+    </w:p>
+    <w:p/>
+    <w:p>
       <w:r>
         <w:rPr>
           <w:b/>
           <w:noProof/>
           <w:sz w:val="44"/>
           <w:szCs w:val="44"/>
-          <w:lang w:eastAsia="en-GB"/>
+          <w:lang w:val="de-CH" w:eastAsia="de-CH"/>
         </w:rPr>
         <w:drawing>
-          <wp:anchor distT="0" distB="0" distL="114300" distR="114300" simplePos="0" relativeHeight="251658240" behindDoc="0" locked="0" layoutInCell="1" allowOverlap="1">
+          <wp:anchor distT="0" distB="0" distL="114300" distR="114300" simplePos="0" relativeHeight="251658240" behindDoc="0" locked="0" layoutInCell="1" allowOverlap="1" wp14:anchorId="088C3D24" wp14:editId="07123FE9">
             <wp:simplePos x="0" y="0"/>
             <wp:positionH relativeFrom="column">
-              <wp:posOffset>1971675</wp:posOffset>
+              <wp:posOffset>1791970</wp:posOffset>
             </wp:positionH>
             <wp:positionV relativeFrom="paragraph">
-              <wp:posOffset>0</wp:posOffset>
+              <wp:posOffset>12065</wp:posOffset>
             </wp:positionV>
-            <wp:extent cx="1789771" cy="3057525"/>
-            <wp:effectExtent l="0" t="0" r="1270" b="0"/>
-            <wp:wrapSquare wrapText="bothSides"/>
+            <wp:extent cx="1789430" cy="3057525"/>
+            <wp:effectExtent l="0" t="0" r="1270" b="9525"/>
+            <wp:wrapNone/>
             <wp:docPr id="3" name="Grafik 3" descr="C:\Users\Wallpaper\AppData\Local\Microsoft\Windows\INetCache\Content.Word\MobProApp_Main.png"/>
             <wp:cNvGraphicFramePr>
               <a:graphicFrameLocks xmlns:a="http://schemas.openxmlformats.org/drawingml/2006/main" noChangeAspect="1"/>
@@ -59,7 +72,7 @@
                   <pic:spPr bwMode="auto">
                     <a:xfrm>
                       <a:off x="0" y="0"/>
-                      <a:ext cx="1789771" cy="3057525"/>
+                      <a:ext cx="1789430" cy="3057525"/>
                     </a:xfrm>
                     <a:prstGeom prst="rect">
                       <a:avLst/>
@@ -75,30 +88,176 @@
           </wp:anchor>
         </w:drawing>
       </w:r>
-      <w:proofErr w:type="spellStart"/>
-      <w:r>
-        <w:rPr>
-          <w:b/>
-          <w:sz w:val="44"/>
-          <w:szCs w:val="44"/>
-        </w:rPr>
-        <w:t>FindMeMensa</w:t>
-      </w:r>
-      <w:proofErr w:type="spellEnd"/>
-    </w:p>
-    <w:p>
-      <w:r>
-        <w:br w:type="textWrapping" w:clear="all"/>
-      </w:r>
-    </w:p>
+    </w:p>
+    <w:p/>
+    <w:p/>
+    <w:p/>
+    <w:p/>
+    <w:p/>
+    <w:p/>
+    <w:p/>
+    <w:p/>
+    <w:p/>
+    <w:p/>
+    <w:p/>
+    <w:p/>
     <w:p>
       <w:r>
         <w:rPr>
           <w:noProof/>
-          <w:lang w:eastAsia="en-GB"/>
+          <w:sz w:val="36"/>
+          <w:szCs w:val="36"/>
+          <w:lang w:val="de-CH" w:eastAsia="de-CH"/>
+        </w:rPr>
+        <mc:AlternateContent>
+          <mc:Choice Requires="wps">
+            <w:drawing>
+              <wp:anchor distT="0" distB="0" distL="114300" distR="114300" simplePos="0" relativeHeight="251660288" behindDoc="0" locked="0" layoutInCell="1" allowOverlap="1">
+                <wp:simplePos x="0" y="0"/>
+                <wp:positionH relativeFrom="column">
+                  <wp:posOffset>52705</wp:posOffset>
+                </wp:positionH>
+                <wp:positionV relativeFrom="paragraph">
+                  <wp:posOffset>1575435</wp:posOffset>
+                </wp:positionV>
+                <wp:extent cx="1562100" cy="161925"/>
+                <wp:effectExtent l="0" t="0" r="19050" b="28575"/>
+                <wp:wrapNone/>
+                <wp:docPr id="2" name="Rechteck 2"/>
+                <wp:cNvGraphicFramePr/>
+                <a:graphic xmlns:a="http://schemas.openxmlformats.org/drawingml/2006/main">
+                  <a:graphicData uri="http://schemas.microsoft.com/office/word/2010/wordprocessingShape">
+                    <wps:wsp>
+                      <wps:cNvSpPr/>
+                      <wps:spPr>
+                        <a:xfrm>
+                          <a:off x="0" y="0"/>
+                          <a:ext cx="1562100" cy="161925"/>
+                        </a:xfrm>
+                        <a:prstGeom prst="rect">
+                          <a:avLst/>
+                        </a:prstGeom>
+                        <a:solidFill>
+                          <a:schemeClr val="bg1"/>
+                        </a:solidFill>
+                        <a:ln>
+                          <a:solidFill>
+                            <a:schemeClr val="bg1"/>
+                          </a:solidFill>
+                        </a:ln>
+                      </wps:spPr>
+                      <wps:style>
+                        <a:lnRef idx="2">
+                          <a:schemeClr val="accent1">
+                            <a:shade val="50000"/>
+                          </a:schemeClr>
+                        </a:lnRef>
+                        <a:fillRef idx="1">
+                          <a:schemeClr val="accent1"/>
+                        </a:fillRef>
+                        <a:effectRef idx="0">
+                          <a:schemeClr val="accent1"/>
+                        </a:effectRef>
+                        <a:fontRef idx="minor">
+                          <a:schemeClr val="lt1"/>
+                        </a:fontRef>
+                      </wps:style>
+                      <wps:bodyPr rot="0" spcFirstLastPara="0" vertOverflow="overflow" horzOverflow="overflow" vert="horz" wrap="square" lIns="91440" tIns="45720" rIns="91440" bIns="45720" numCol="1" spcCol="0" rtlCol="0" fromWordArt="0" anchor="ctr" anchorCtr="0" forceAA="0" compatLnSpc="1">
+                        <a:prstTxWarp prst="textNoShape">
+                          <a:avLst/>
+                        </a:prstTxWarp>
+                        <a:noAutofit/>
+                      </wps:bodyPr>
+                    </wps:wsp>
+                  </a:graphicData>
+                </a:graphic>
+              </wp:anchor>
+            </w:drawing>
+          </mc:Choice>
+          <mc:Fallback>
+            <w:pict>
+              <v:rect w14:anchorId="2115AE0B" id="Rechteck 2" o:spid="_x0000_s1026" style="position:absolute;margin-left:4.15pt;margin-top:124.05pt;width:123pt;height:12.75pt;z-index:251660288;visibility:visible;mso-wrap-style:square;mso-wrap-distance-left:9pt;mso-wrap-distance-top:0;mso-wrap-distance-right:9pt;mso-wrap-distance-bottom:0;mso-position-horizontal:absolute;mso-position-horizontal-relative:text;mso-position-vertical:absolute;mso-position-vertical-relative:text;v-text-anchor:middle" o:gfxdata="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" fillcolor="white [3212]" strokecolor="white [3212]" strokeweight="1pt"/>
+            </w:pict>
+          </mc:Fallback>
+        </mc:AlternateContent>
+      </w:r>
+      <w:r>
+        <w:rPr>
+          <w:noProof/>
+          <w:sz w:val="36"/>
+          <w:szCs w:val="36"/>
+          <w:lang w:val="de-CH" w:eastAsia="de-CH"/>
         </w:rPr>
         <w:drawing>
-          <wp:inline distT="0" distB="0" distL="0" distR="0" wp14:anchorId="74FB87D2" wp14:editId="7096818A">
+          <wp:anchor distT="0" distB="0" distL="114300" distR="114300" simplePos="0" relativeHeight="251659264" behindDoc="0" locked="0" layoutInCell="1" allowOverlap="1" wp14:anchorId="5A8B6E44" wp14:editId="3211FA66">
+            <wp:simplePos x="0" y="0"/>
+            <wp:positionH relativeFrom="column">
+              <wp:posOffset>52705</wp:posOffset>
+            </wp:positionH>
+            <wp:positionV relativeFrom="paragraph">
+              <wp:posOffset>337185</wp:posOffset>
+            </wp:positionV>
+            <wp:extent cx="1584647" cy="1238250"/>
+            <wp:effectExtent l="0" t="0" r="0" b="0"/>
+            <wp:wrapNone/>
+            <wp:docPr id="1" name="Grafik 1"/>
+            <wp:cNvGraphicFramePr>
+              <a:graphicFrameLocks xmlns:a="http://schemas.openxmlformats.org/drawingml/2006/main" noChangeAspect="1"/>
+            </wp:cNvGraphicFramePr>
+            <a:graphic xmlns:a="http://schemas.openxmlformats.org/drawingml/2006/main">
+              <a:graphicData uri="http://schemas.openxmlformats.org/drawingml/2006/picture">
+                <pic:pic xmlns:pic="http://schemas.openxmlformats.org/drawingml/2006/picture">
+                  <pic:nvPicPr>
+                    <pic:cNvPr id="0" name="Picture 2"/>
+                    <pic:cNvPicPr>
+                      <a:picLocks noChangeAspect="1" noChangeArrowheads="1"/>
+                    </pic:cNvPicPr>
+                  </pic:nvPicPr>
+                  <pic:blipFill>
+                    <a:blip r:embed="rId8" cstate="print">
+                      <a:extLst>
+                        <a:ext uri="{28A0092B-C50C-407E-A947-70E740481C1C}">
+                          <a14:useLocalDpi xmlns:a14="http://schemas.microsoft.com/office/drawing/2010/main" val="0"/>
+                        </a:ext>
+                      </a:extLst>
+                    </a:blip>
+                    <a:srcRect/>
+                    <a:stretch>
+                      <a:fillRect/>
+                    </a:stretch>
+                  </pic:blipFill>
+                  <pic:spPr bwMode="auto">
+                    <a:xfrm>
+                      <a:off x="0" y="0"/>
+                      <a:ext cx="1584647" cy="1238250"/>
+                    </a:xfrm>
+                    <a:prstGeom prst="rect">
+                      <a:avLst/>
+                    </a:prstGeom>
+                    <a:noFill/>
+                    <a:ln>
+                      <a:noFill/>
+                    </a:ln>
+                  </pic:spPr>
+                </pic:pic>
+              </a:graphicData>
+            </a:graphic>
+            <wp14:sizeRelH relativeFrom="page">
+              <wp14:pctWidth>0</wp14:pctWidth>
+            </wp14:sizeRelH>
+            <wp14:sizeRelV relativeFrom="page">
+              <wp14:pctHeight>0</wp14:pctHeight>
+            </wp14:sizeRelV>
+          </wp:anchor>
+        </w:drawing>
+      </w:r>
+      <w:r>
+        <w:rPr>
+          <w:noProof/>
+          <w:lang w:val="de-CH" w:eastAsia="de-CH"/>
+        </w:rPr>
+        <w:drawing>
+          <wp:inline distT="0" distB="0" distL="0" distR="0" wp14:anchorId="7E63CBFB" wp14:editId="55955E7C">
             <wp:extent cx="1797032" cy="3067050"/>
             <wp:effectExtent l="0" t="0" r="0" b="0"/>
             <wp:docPr id="5" name="Grafik 5" descr="C:\Users\Wallpaper\AppData\Local\Microsoft\Windows\INetCache\Content.Word\Mensa plan.png"/>
@@ -115,7 +274,7 @@
                     </pic:cNvPicPr>
                   </pic:nvPicPr>
                   <pic:blipFill>
-                    <a:blip r:embed="rId8">
+                    <a:blip r:embed="rId9">
                       <a:extLst>
                         <a:ext uri="{28A0092B-C50C-407E-A947-70E740481C1C}">
                           <a14:useLocalDpi xmlns:a14="http://schemas.microsoft.com/office/drawing/2010/main" val="0"/>
@@ -168,17 +327,17 @@
             <o:lock v:ext="edit" aspectratio="t"/>
           </v:shapetype>
           <v:shape id="_x0000_i1025" type="#_x0000_t75" style="width:141.75pt;height:243pt">
-            <v:imagedata r:id="rId9" o:title="Settings"/>
+            <v:imagedata r:id="rId10" o:title="Settings"/>
           </v:shape>
         </w:pict>
       </w:r>
       <w:r>
         <w:rPr>
           <w:noProof/>
-          <w:lang w:eastAsia="en-GB"/>
+          <w:lang w:val="de-CH" w:eastAsia="de-CH"/>
         </w:rPr>
         <w:drawing>
-          <wp:inline distT="0" distB="0" distL="0" distR="0" wp14:anchorId="344402C0" wp14:editId="302A3F24">
+          <wp:inline distT="0" distB="0" distL="0" distR="0" wp14:anchorId="5E569017" wp14:editId="39E2A26A">
             <wp:extent cx="1800000" cy="3075000"/>
             <wp:effectExtent l="0" t="0" r="0" b="0"/>
             <wp:docPr id="7" name="Grafik 7" descr="C:\Users\Wallpaper\Documents\1.5 Studium\4_MOB_PR\1_Eigene Dokumente\Andriod_Projekt\Userlist.png"/>
@@ -195,7 +354,7 @@
                     </pic:cNvPicPr>
                   </pic:nvPicPr>
                   <pic:blipFill>
-                    <a:blip r:embed="rId10">
+                    <a:blip r:embed="rId11">
                       <a:extLst>
                         <a:ext uri="{28A0092B-C50C-407E-A947-70E740481C1C}">
                           <a14:useLocalDpi xmlns:a14="http://schemas.microsoft.com/office/drawing/2010/main" val="0"/>
@@ -264,6 +423,24 @@
           <w:sz w:val="36"/>
           <w:szCs w:val="36"/>
         </w:rPr>
+        <w:br w:type="page"/>
+      </w:r>
+      <w:bookmarkStart w:id="0" w:name="_GoBack"/>
+      <w:bookmarkEnd w:id="0"/>
+    </w:p>
+    <w:p>
+      <w:pPr>
+        <w:rPr>
+          <w:sz w:val="36"/>
+          <w:szCs w:val="36"/>
+        </w:rPr>
+      </w:pPr>
+      <w:r>
+        <w:rPr>
+          <w:sz w:val="36"/>
+          <w:szCs w:val="36"/>
+        </w:rPr>
+        <w:lastRenderedPageBreak/>
         <w:t>Features</w:t>
       </w:r>
     </w:p>
@@ -295,17 +472,7 @@
           <w:szCs w:val="24"/>
           <w:lang w:val="de-CH"/>
         </w:rPr>
-        <w:t>eintra</w:t>
-      </w:r>
-      <w:bookmarkStart w:id="0" w:name="_GoBack"/>
-      <w:bookmarkEnd w:id="0"/>
-      <w:r>
-        <w:rPr>
-          <w:sz w:val="24"/>
-          <w:szCs w:val="24"/>
-          <w:lang w:val="de-CH"/>
-        </w:rPr>
-        <w:t>gbar</w:t>
+        <w:t>eintragbar</w:t>
       </w:r>
       <w:proofErr w:type="spellEnd"/>
     </w:p>
@@ -445,7 +612,6 @@
           <w:szCs w:val="36"/>
           <w:lang w:val="de-CH"/>
         </w:rPr>
-        <w:lastRenderedPageBreak/>
         <w:t>Komponenten</w:t>
       </w:r>
     </w:p>
@@ -664,6 +830,31 @@
           <w:szCs w:val="24"/>
           <w:lang w:val="de-CH"/>
         </w:rPr>
+        <w:t>Monika wärmt ihr E</w:t>
+      </w:r>
+      <w:r>
+        <w:rPr>
+          <w:sz w:val="24"/>
+          <w:szCs w:val="24"/>
+          <w:lang w:val="de-CH"/>
+        </w:rPr>
+        <w:t>ssen in der Mikrowelle.</w:t>
+      </w:r>
+    </w:p>
+    <w:p>
+      <w:pPr>
+        <w:rPr>
+          <w:sz w:val="24"/>
+          <w:szCs w:val="24"/>
+          <w:lang w:val="de-CH"/>
+        </w:rPr>
+      </w:pPr>
+      <w:r>
+        <w:rPr>
+          <w:sz w:val="24"/>
+          <w:szCs w:val="24"/>
+          <w:lang w:val="de-CH"/>
+        </w:rPr>
         <w:t xml:space="preserve">Monika </w:t>
       </w:r>
       <w:r>
@@ -672,25 +863,25 @@
           <w:szCs w:val="24"/>
           <w:lang w:val="de-CH"/>
         </w:rPr>
-        <w:t>wärmt ihr E</w:t>
-      </w:r>
-      <w:r>
-        <w:rPr>
-          <w:sz w:val="24"/>
-          <w:szCs w:val="24"/>
-          <w:lang w:val="de-CH"/>
-        </w:rPr>
-        <w:t>ssen in der Mikrowelle.</w:t>
-      </w:r>
-    </w:p>
-    <w:p>
-      <w:pPr>
-        <w:rPr>
-          <w:sz w:val="24"/>
-          <w:szCs w:val="24"/>
-          <w:lang w:val="de-CH"/>
-        </w:rPr>
-      </w:pPr>
+        <w:t>ist schneller und hat sich einen Sitzplatz gesucht.</w:t>
+      </w:r>
+    </w:p>
+    <w:p>
+      <w:pPr>
+        <w:rPr>
+          <w:sz w:val="24"/>
+          <w:szCs w:val="24"/>
+          <w:lang w:val="de-CH"/>
+        </w:rPr>
+      </w:pPr>
+      <w:r>
+        <w:rPr>
+          <w:sz w:val="24"/>
+          <w:szCs w:val="24"/>
+          <w:lang w:val="de-CH"/>
+        </w:rPr>
+        <w:t xml:space="preserve">Hans ist nun auch fertig, sieht </w:t>
+      </w:r>
       <w:r>
         <w:rPr>
           <w:sz w:val="24"/>
@@ -705,25 +896,17 @@
           <w:szCs w:val="24"/>
           <w:lang w:val="de-CH"/>
         </w:rPr>
-        <w:t>ist schneller und hat sich einen Sitzplatz gesucht.</w:t>
-      </w:r>
-    </w:p>
-    <w:p>
-      <w:pPr>
-        <w:rPr>
-          <w:sz w:val="24"/>
-          <w:szCs w:val="24"/>
-          <w:lang w:val="de-CH"/>
-        </w:rPr>
-      </w:pPr>
-      <w:r>
-        <w:rPr>
-          <w:sz w:val="24"/>
-          <w:szCs w:val="24"/>
-          <w:lang w:val="de-CH"/>
-        </w:rPr>
-        <w:t xml:space="preserve">Hans ist nun auch fertig, sieht </w:t>
-      </w:r>
+        <w:t>aber nirgends.</w:t>
+      </w:r>
+    </w:p>
+    <w:p>
+      <w:pPr>
+        <w:rPr>
+          <w:sz w:val="24"/>
+          <w:szCs w:val="24"/>
+          <w:lang w:val="de-CH"/>
+        </w:rPr>
+      </w:pPr>
       <w:r>
         <w:rPr>
           <w:sz w:val="24"/>
@@ -738,17 +921,92 @@
           <w:szCs w:val="24"/>
           <w:lang w:val="de-CH"/>
         </w:rPr>
-        <w:t>aber nirgends.</w:t>
-      </w:r>
-    </w:p>
-    <w:p>
-      <w:pPr>
-        <w:rPr>
-          <w:sz w:val="24"/>
-          <w:szCs w:val="24"/>
-          <w:lang w:val="de-CH"/>
-        </w:rPr>
-      </w:pPr>
+        <w:t xml:space="preserve">hat sich in </w:t>
+      </w:r>
+      <w:proofErr w:type="spellStart"/>
+      <w:r>
+        <w:rPr>
+          <w:sz w:val="24"/>
+          <w:szCs w:val="24"/>
+          <w:lang w:val="de-CH"/>
+        </w:rPr>
+        <w:t>FindMeMensa</w:t>
+      </w:r>
+      <w:proofErr w:type="spellEnd"/>
+      <w:r>
+        <w:rPr>
+          <w:sz w:val="24"/>
+          <w:szCs w:val="24"/>
+          <w:lang w:val="de-CH"/>
+        </w:rPr>
+        <w:t xml:space="preserve"> eingetragen mit </w:t>
+      </w:r>
+      <w:r>
+        <w:rPr>
+          <w:sz w:val="24"/>
+          <w:szCs w:val="24"/>
+          <w:lang w:val="de-CH"/>
+        </w:rPr>
+        <w:t xml:space="preserve">ihren Daten und </w:t>
+      </w:r>
+      <w:r>
+        <w:rPr>
+          <w:sz w:val="24"/>
+          <w:szCs w:val="24"/>
+          <w:lang w:val="de-CH"/>
+        </w:rPr>
+        <w:t>Position.</w:t>
+      </w:r>
+    </w:p>
+    <w:p>
+      <w:pPr>
+        <w:rPr>
+          <w:sz w:val="24"/>
+          <w:szCs w:val="24"/>
+          <w:lang w:val="de-CH"/>
+        </w:rPr>
+      </w:pPr>
+      <w:r>
+        <w:rPr>
+          <w:sz w:val="24"/>
+          <w:szCs w:val="24"/>
+          <w:lang w:val="de-CH"/>
+        </w:rPr>
+        <w:t xml:space="preserve">Hans startet ebenfalls die App. Hans filtert nach dem Studiengang von </w:t>
+      </w:r>
+      <w:r>
+        <w:rPr>
+          <w:sz w:val="24"/>
+          <w:szCs w:val="24"/>
+          <w:lang w:val="de-CH"/>
+        </w:rPr>
+        <w:t>Monika</w:t>
+      </w:r>
+      <w:r>
+        <w:rPr>
+          <w:sz w:val="24"/>
+          <w:szCs w:val="24"/>
+          <w:lang w:val="de-CH"/>
+        </w:rPr>
+        <w:t>.</w:t>
+      </w:r>
+    </w:p>
+    <w:p>
+      <w:pPr>
+        <w:rPr>
+          <w:sz w:val="24"/>
+          <w:szCs w:val="24"/>
+          <w:lang w:val="de-CH"/>
+        </w:rPr>
+      </w:pPr>
+      <w:r>
+        <w:rPr>
+          <w:sz w:val="24"/>
+          <w:szCs w:val="24"/>
+          <w:lang w:val="de-CH"/>
+        </w:rPr>
+        <w:t xml:space="preserve">Hans sieht wo </w:t>
+      </w:r>
       <w:r>
         <w:rPr>
           <w:sz w:val="24"/>
@@ -763,106 +1021,6 @@
           <w:szCs w:val="24"/>
           <w:lang w:val="de-CH"/>
         </w:rPr>
-        <w:t xml:space="preserve">hat sich in </w:t>
-      </w:r>
-      <w:proofErr w:type="spellStart"/>
-      <w:r>
-        <w:rPr>
-          <w:sz w:val="24"/>
-          <w:szCs w:val="24"/>
-          <w:lang w:val="de-CH"/>
-        </w:rPr>
-        <w:t>FindMeMensa</w:t>
-      </w:r>
-      <w:proofErr w:type="spellEnd"/>
-      <w:r>
-        <w:rPr>
-          <w:sz w:val="24"/>
-          <w:szCs w:val="24"/>
-          <w:lang w:val="de-CH"/>
-        </w:rPr>
-        <w:t xml:space="preserve"> eingetragen mit </w:t>
-      </w:r>
-      <w:r>
-        <w:rPr>
-          <w:sz w:val="24"/>
-          <w:szCs w:val="24"/>
-          <w:lang w:val="de-CH"/>
-        </w:rPr>
-        <w:t xml:space="preserve">ihren Daten und </w:t>
-      </w:r>
-      <w:r>
-        <w:rPr>
-          <w:sz w:val="24"/>
-          <w:szCs w:val="24"/>
-          <w:lang w:val="de-CH"/>
-        </w:rPr>
-        <w:t>Position.</w:t>
-      </w:r>
-    </w:p>
-    <w:p>
-      <w:pPr>
-        <w:rPr>
-          <w:sz w:val="24"/>
-          <w:szCs w:val="24"/>
-          <w:lang w:val="de-CH"/>
-        </w:rPr>
-      </w:pPr>
-      <w:r>
-        <w:rPr>
-          <w:sz w:val="24"/>
-          <w:szCs w:val="24"/>
-          <w:lang w:val="de-CH"/>
-        </w:rPr>
-        <w:t xml:space="preserve">Hans startet ebenfalls die App. Hans filtert nach dem Studiengang von </w:t>
-      </w:r>
-      <w:r>
-        <w:rPr>
-          <w:sz w:val="24"/>
-          <w:szCs w:val="24"/>
-          <w:lang w:val="de-CH"/>
-        </w:rPr>
-        <w:t>Monika</w:t>
-      </w:r>
-      <w:r>
-        <w:rPr>
-          <w:sz w:val="24"/>
-          <w:szCs w:val="24"/>
-          <w:lang w:val="de-CH"/>
-        </w:rPr>
-        <w:t>.</w:t>
-      </w:r>
-    </w:p>
-    <w:p>
-      <w:pPr>
-        <w:rPr>
-          <w:sz w:val="24"/>
-          <w:szCs w:val="24"/>
-          <w:lang w:val="de-CH"/>
-        </w:rPr>
-      </w:pPr>
-      <w:r>
-        <w:rPr>
-          <w:sz w:val="24"/>
-          <w:szCs w:val="24"/>
-          <w:lang w:val="de-CH"/>
-        </w:rPr>
-        <w:t xml:space="preserve">Hans sieht wo </w:t>
-      </w:r>
-      <w:r>
-        <w:rPr>
-          <w:sz w:val="24"/>
-          <w:szCs w:val="24"/>
-          <w:lang w:val="de-CH"/>
-        </w:rPr>
-        <w:t xml:space="preserve">Monika </w:t>
-      </w:r>
-      <w:r>
-        <w:rPr>
-          <w:sz w:val="24"/>
-          <w:szCs w:val="24"/>
-          <w:lang w:val="de-CH"/>
-        </w:rPr>
         <w:t>sitzt und beide geniessen zusammen das Mittagessen.</w:t>
       </w:r>
     </w:p>
@@ -897,7 +1055,7 @@
       </w:pPr>
     </w:p>
     <w:sectPr>
-      <w:headerReference w:type="default" r:id="rId11"/>
+      <w:headerReference w:type="default" r:id="rId12"/>
       <w:pgSz w:w="11906" w:h="16838"/>
       <w:pgMar w:top="1417" w:right="1417" w:bottom="1134" w:left="1417" w:header="708" w:footer="708" w:gutter="0"/>
       <w:cols w:space="708"/>
@@ -964,15 +1122,7 @@
       <w:pStyle w:val="Kopfzeile"/>
     </w:pPr>
     <w:r>
-      <w:t xml:space="preserve">Manuel </w:t>
-    </w:r>
-    <w:proofErr w:type="spellStart"/>
-    <w:r>
-      <w:t>Felber</w:t>
-    </w:r>
-    <w:proofErr w:type="spellEnd"/>
-    <w:r>
-      <w:t>, Silvan Ritz</w:t>
+      <w:t>Manuel Felber, Silvan Ritz</w:t>
     </w:r>
     <w:r>
       <w:tab/>

</xml_diff>